<commit_message>
Added Final Report to Repo
</commit_message>
<xml_diff>
--- a/z_HyperBoutNoLobby/HowToRun.docx
+++ b/z_HyperBoutNoLobby/HowToRun.docx
@@ -2,6 +2,435 @@
 <file path=word/document.xml><?xml version="1.0" encoding="utf-8"?>
 <w:document xmlns:wpc="http://schemas.microsoft.com/office/word/2010/wordprocessingCanvas" xmlns:mc="http://schemas.openxmlformats.org/markup-compatibility/2006" xmlns:o="urn:schemas-microsoft-com:office:office" xmlns:r="http://schemas.openxmlformats.org/officeDocument/2006/relationships" xmlns:m="http://schemas.openxmlformats.org/officeDocument/2006/math" xmlns:v="urn:schemas-microsoft-com:vml" xmlns:wp14="http://schemas.microsoft.com/office/word/2010/wordprocessingDrawing" xmlns:wp="http://schemas.openxmlformats.org/drawingml/2006/wordprocessingDrawing" xmlns:w10="urn:schemas-microsoft-com:office:word" xmlns:w="http://schemas.openxmlformats.org/wordprocessingml/2006/main" xmlns:w14="http://schemas.microsoft.com/office/word/2010/wordml" xmlns:w15="http://schemas.microsoft.com/office/word/2012/wordml" xmlns:wpg="http://schemas.microsoft.com/office/word/2010/wordprocessingGroup" xmlns:wpi="http://schemas.microsoft.com/office/word/2010/wordprocessingInk" xmlns:wne="http://schemas.microsoft.com/office/word/2006/wordml" xmlns:wps="http://schemas.microsoft.com/office/word/2010/wordprocessingShape" mc:Ignorable="w14 w15 wp14">
   <w:body>
+    <w:p>
+      <w:r>
+        <w:rPr>
+          <w:highlight w:val="yellow"/>
+        </w:rPr>
+        <w:t>*** This does not apply anymore</w:t>
+      </w:r>
+      <w:r>
+        <w:rPr>
+          <w:highlight w:val="yellow"/>
+        </w:rPr>
+        <w:t>. To play locally open in different browsers and make sure that the settings are set to</w:t>
+      </w:r>
+      <w:bookmarkStart w:id="0" w:name="_GoBack"/>
+      <w:bookmarkEnd w:id="0"/>
+      <w:r>
+        <w:rPr>
+          <w:highlight w:val="yellow"/>
+        </w:rPr>
+        <w:t xml:space="preserve"> </w:t>
+      </w:r>
+      <w:proofErr w:type="spellStart"/>
+      <w:r>
+        <w:rPr>
+          <w:highlight w:val="yellow"/>
+        </w:rPr>
+        <w:t>localhost</w:t>
+      </w:r>
+      <w:proofErr w:type="spellEnd"/>
+      <w:r>
+        <w:rPr>
+          <w:highlight w:val="yellow"/>
+        </w:rPr>
+        <w:t>. For LAN, set to the IP address of the host machine running with the Node.js prompt. This can be found</w:t>
+      </w:r>
+      <w:r>
+        <w:rPr>
+          <w:highlight w:val="yellow"/>
+        </w:rPr>
+        <w:t xml:space="preserve"> around line 100</w:t>
+      </w:r>
+      <w:r>
+        <w:rPr>
+          <w:highlight w:val="yellow"/>
+        </w:rPr>
+        <w:t xml:space="preserve"> in public\</w:t>
+      </w:r>
+      <w:proofErr w:type="spellStart"/>
+      <w:r>
+        <w:rPr>
+          <w:highlight w:val="yellow"/>
+        </w:rPr>
+        <w:t>js</w:t>
+      </w:r>
+      <w:proofErr w:type="spellEnd"/>
+      <w:r>
+        <w:rPr>
+          <w:highlight w:val="yellow"/>
+        </w:rPr>
+        <w:t>\HyperBout.js</w:t>
+      </w:r>
+    </w:p>
+    <w:p/>
+    <w:tbl>
+      <w:tblPr>
+        <w:tblW w:w="0" w:type="auto"/>
+        <w:tblInd w:w="-8" w:type="dxa"/>
+        <w:tblBorders>
+          <w:left w:val="single" w:sz="6" w:space="0" w:color="DDDDDD"/>
+          <w:insideV w:val="single" w:sz="6" w:space="0" w:color="DDDDDD"/>
+        </w:tblBorders>
+        <w:tblLayout w:type="fixed"/>
+        <w:tblCellMar>
+          <w:top w:w="10" w:type="dxa"/>
+          <w:left w:w="10" w:type="dxa"/>
+          <w:bottom w:w="10" w:type="dxa"/>
+          <w:right w:w="10" w:type="dxa"/>
+        </w:tblCellMar>
+        <w:tblLook w:val="0000" w:firstRow="0" w:lastRow="0" w:firstColumn="0" w:lastColumn="0" w:noHBand="0" w:noVBand="0"/>
+      </w:tblPr>
+      <w:tblGrid>
+        <w:gridCol w:w="9090"/>
+      </w:tblGrid>
+      <w:tr>
+        <w:tc>
+          <w:tcPr>
+            <w:tcW w:w="9090" w:type="dxa"/>
+            <w:tcBorders>
+              <w:top w:val="nil"/>
+              <w:bottom w:val="nil"/>
+              <w:right w:val="nil"/>
+            </w:tcBorders>
+          </w:tcPr>
+          <w:tbl>
+            <w:tblPr>
+              <w:tblW w:w="9792" w:type="dxa"/>
+              <w:tblBorders>
+                <w:left w:val="single" w:sz="6" w:space="0" w:color="DDDDDD"/>
+                <w:insideV w:val="single" w:sz="6" w:space="0" w:color="DDDDDD"/>
+              </w:tblBorders>
+              <w:tblLayout w:type="fixed"/>
+              <w:tblCellMar>
+                <w:top w:w="10" w:type="dxa"/>
+                <w:left w:w="10" w:type="dxa"/>
+                <w:bottom w:w="10" w:type="dxa"/>
+                <w:right w:w="10" w:type="dxa"/>
+              </w:tblCellMar>
+              <w:tblLook w:val="0000" w:firstRow="0" w:lastRow="0" w:firstColumn="0" w:lastColumn="0" w:noHBand="0" w:noVBand="0"/>
+            </w:tblPr>
+            <w:tblGrid>
+              <w:gridCol w:w="9792"/>
+            </w:tblGrid>
+            <w:tr>
+              <w:tc>
+                <w:tcPr>
+                  <w:tcW w:w="9792" w:type="dxa"/>
+                  <w:tcBorders>
+                    <w:top w:val="nil"/>
+                    <w:bottom w:val="nil"/>
+                    <w:right w:val="nil"/>
+                  </w:tcBorders>
+                </w:tcPr>
+                <w:p>
+                  <w:pPr>
+                    <w:shd w:val="clear" w:color="auto" w:fill="DDFFDD"/>
+                    <w:autoSpaceDE w:val="0"/>
+                    <w:autoSpaceDN w:val="0"/>
+                    <w:adjustRightInd w:val="0"/>
+                    <w:spacing w:after="0" w:line="285" w:lineRule="atLeast"/>
+                    <w:rPr>
+                      <w:rFonts w:ascii="Consolas" w:eastAsia="Times New Roman" w:hAnsi="Consolas" w:cs="Times New Roman"/>
+                      <w:color w:val="001E00"/>
+                      <w:sz w:val="20"/>
+                      <w:szCs w:val="20"/>
+                    </w:rPr>
+                  </w:pPr>
+                  <w:r>
+                    <w:rPr>
+                      <w:rFonts w:ascii="Consolas" w:eastAsia="Times New Roman" w:hAnsi="Consolas" w:cs="Times New Roman"/>
+                      <w:color w:val="001E00"/>
+                      <w:sz w:val="20"/>
+                      <w:szCs w:val="20"/>
+                    </w:rPr>
+                    <w:t xml:space="preserve">+    </w:t>
+                  </w:r>
+                </w:p>
+              </w:tc>
+            </w:tr>
+            <w:tr>
+              <w:tc>
+                <w:tcPr>
+                  <w:tcW w:w="9792" w:type="dxa"/>
+                  <w:tcBorders>
+                    <w:top w:val="nil"/>
+                    <w:bottom w:val="nil"/>
+                    <w:right w:val="nil"/>
+                  </w:tcBorders>
+                </w:tcPr>
+                <w:p>
+                  <w:pPr>
+                    <w:shd w:val="clear" w:color="auto" w:fill="DDFFDD"/>
+                    <w:autoSpaceDE w:val="0"/>
+                    <w:autoSpaceDN w:val="0"/>
+                    <w:adjustRightInd w:val="0"/>
+                    <w:spacing w:after="0" w:line="285" w:lineRule="atLeast"/>
+                    <w:rPr>
+                      <w:rFonts w:ascii="Consolas" w:eastAsia="Times New Roman" w:hAnsi="Consolas" w:cs="Times New Roman"/>
+                      <w:color w:val="001E00"/>
+                      <w:sz w:val="20"/>
+                      <w:szCs w:val="20"/>
+                    </w:rPr>
+                  </w:pPr>
+                  <w:r>
+                    <w:rPr>
+                      <w:rFonts w:ascii="Consolas" w:eastAsia="Times New Roman" w:hAnsi="Consolas" w:cs="Times New Roman"/>
+                      <w:color w:val="001E00"/>
+                      <w:sz w:val="20"/>
+                      <w:szCs w:val="20"/>
+                    </w:rPr>
+                    <w:t>+    // Change to proper IP address for LAN configuration</w:t>
+                  </w:r>
+                </w:p>
+              </w:tc>
+            </w:tr>
+            <w:tr>
+              <w:tc>
+                <w:tcPr>
+                  <w:tcW w:w="9792" w:type="dxa"/>
+                  <w:tcBorders>
+                    <w:top w:val="nil"/>
+                    <w:bottom w:val="nil"/>
+                    <w:right w:val="nil"/>
+                  </w:tcBorders>
+                </w:tcPr>
+                <w:p>
+                  <w:pPr>
+                    <w:shd w:val="clear" w:color="auto" w:fill="DDFFDD"/>
+                    <w:autoSpaceDE w:val="0"/>
+                    <w:autoSpaceDN w:val="0"/>
+                    <w:adjustRightInd w:val="0"/>
+                    <w:spacing w:after="0" w:line="285" w:lineRule="atLeast"/>
+                    <w:rPr>
+                      <w:rFonts w:ascii="Consolas" w:eastAsia="Times New Roman" w:hAnsi="Consolas" w:cs="Times New Roman"/>
+                      <w:color w:val="001E00"/>
+                      <w:sz w:val="20"/>
+                      <w:szCs w:val="20"/>
+                    </w:rPr>
+                  </w:pPr>
+                  <w:r>
+                    <w:rPr>
+                      <w:rFonts w:ascii="Consolas" w:eastAsia="Times New Roman" w:hAnsi="Consolas" w:cs="Times New Roman"/>
+                      <w:color w:val="001E00"/>
+                      <w:sz w:val="20"/>
+                      <w:szCs w:val="20"/>
+                    </w:rPr>
+                    <w:t xml:space="preserve">+    // socket = </w:t>
+                  </w:r>
+                  <w:proofErr w:type="spellStart"/>
+                  <w:r>
+                    <w:rPr>
+                      <w:rFonts w:ascii="Consolas" w:eastAsia="Times New Roman" w:hAnsi="Consolas" w:cs="Times New Roman"/>
+                      <w:color w:val="001E00"/>
+                      <w:sz w:val="20"/>
+                      <w:szCs w:val="20"/>
+                    </w:rPr>
+                    <w:t>io.connect</w:t>
+                  </w:r>
+                  <w:proofErr w:type="spellEnd"/>
+                  <w:r>
+                    <w:rPr>
+                      <w:rFonts w:ascii="Consolas" w:eastAsia="Times New Roman" w:hAnsi="Consolas" w:cs="Times New Roman"/>
+                      <w:color w:val="001E00"/>
+                      <w:sz w:val="20"/>
+                      <w:szCs w:val="20"/>
+                    </w:rPr>
+                    <w:t>("http://192.168.0.103", {port: 8000, transports: ["</w:t>
+                  </w:r>
+                  <w:proofErr w:type="spellStart"/>
+                  <w:r>
+                    <w:rPr>
+                      <w:rFonts w:ascii="Consolas" w:eastAsia="Times New Roman" w:hAnsi="Consolas" w:cs="Times New Roman"/>
+                      <w:color w:val="001E00"/>
+                      <w:sz w:val="20"/>
+                      <w:szCs w:val="20"/>
+                    </w:rPr>
+                    <w:t>websocket</w:t>
+                  </w:r>
+                  <w:proofErr w:type="spellEnd"/>
+                  <w:r>
+                    <w:rPr>
+                      <w:rFonts w:ascii="Consolas" w:eastAsia="Times New Roman" w:hAnsi="Consolas" w:cs="Times New Roman"/>
+                      <w:color w:val="001E00"/>
+                      <w:sz w:val="20"/>
+                      <w:szCs w:val="20"/>
+                    </w:rPr>
+                    <w:t>"]});</w:t>
+                  </w:r>
+                </w:p>
+              </w:tc>
+            </w:tr>
+            <w:tr>
+              <w:tc>
+                <w:tcPr>
+                  <w:tcW w:w="9792" w:type="dxa"/>
+                  <w:tcBorders>
+                    <w:top w:val="nil"/>
+                    <w:bottom w:val="nil"/>
+                    <w:right w:val="nil"/>
+                  </w:tcBorders>
+                </w:tcPr>
+                <w:p>
+                  <w:pPr>
+                    <w:shd w:val="clear" w:color="auto" w:fill="DDFFDD"/>
+                    <w:autoSpaceDE w:val="0"/>
+                    <w:autoSpaceDN w:val="0"/>
+                    <w:adjustRightInd w:val="0"/>
+                    <w:spacing w:after="0" w:line="285" w:lineRule="atLeast"/>
+                    <w:rPr>
+                      <w:rFonts w:ascii="Consolas" w:eastAsia="Times New Roman" w:hAnsi="Consolas" w:cs="Times New Roman"/>
+                      <w:color w:val="001E00"/>
+                      <w:sz w:val="20"/>
+                      <w:szCs w:val="20"/>
+                    </w:rPr>
+                  </w:pPr>
+                  <w:r>
+                    <w:rPr>
+                      <w:rFonts w:ascii="Consolas" w:eastAsia="Times New Roman" w:hAnsi="Consolas" w:cs="Times New Roman"/>
+                      <w:color w:val="001E00"/>
+                      <w:sz w:val="20"/>
+                      <w:szCs w:val="20"/>
+                    </w:rPr>
+                    <w:t>+</w:t>
+                  </w:r>
+                </w:p>
+              </w:tc>
+            </w:tr>
+            <w:tr>
+              <w:tc>
+                <w:tcPr>
+                  <w:tcW w:w="9792" w:type="dxa"/>
+                  <w:tcBorders>
+                    <w:top w:val="nil"/>
+                    <w:bottom w:val="nil"/>
+                    <w:right w:val="nil"/>
+                  </w:tcBorders>
+                </w:tcPr>
+                <w:p>
+                  <w:pPr>
+                    <w:shd w:val="clear" w:color="auto" w:fill="DDFFDD"/>
+                    <w:autoSpaceDE w:val="0"/>
+                    <w:autoSpaceDN w:val="0"/>
+                    <w:adjustRightInd w:val="0"/>
+                    <w:spacing w:after="0" w:line="285" w:lineRule="atLeast"/>
+                    <w:rPr>
+                      <w:rFonts w:ascii="Consolas" w:eastAsia="Times New Roman" w:hAnsi="Consolas" w:cs="Times New Roman"/>
+                      <w:color w:val="001E00"/>
+                      <w:sz w:val="20"/>
+                      <w:szCs w:val="20"/>
+                    </w:rPr>
+                  </w:pPr>
+                  <w:r>
+                    <w:rPr>
+                      <w:rFonts w:ascii="Consolas" w:eastAsia="Times New Roman" w:hAnsi="Consolas" w:cs="Times New Roman"/>
+                      <w:color w:val="001E00"/>
+                      <w:sz w:val="20"/>
+                      <w:szCs w:val="20"/>
+                    </w:rPr>
+                    <w:t>+    // Uncomment this for local machine testing</w:t>
+                  </w:r>
+                </w:p>
+              </w:tc>
+            </w:tr>
+            <w:tr>
+              <w:tc>
+                <w:tcPr>
+                  <w:tcW w:w="9792" w:type="dxa"/>
+                  <w:tcBorders>
+                    <w:top w:val="nil"/>
+                    <w:bottom w:val="nil"/>
+                    <w:right w:val="nil"/>
+                  </w:tcBorders>
+                </w:tcPr>
+                <w:p>
+                  <w:pPr>
+                    <w:shd w:val="clear" w:color="auto" w:fill="DDFFDD"/>
+                    <w:autoSpaceDE w:val="0"/>
+                    <w:autoSpaceDN w:val="0"/>
+                    <w:adjustRightInd w:val="0"/>
+                    <w:spacing w:after="0" w:line="285" w:lineRule="atLeast"/>
+                    <w:rPr>
+                      <w:rFonts w:ascii="Consolas" w:eastAsia="Times New Roman" w:hAnsi="Consolas" w:cs="Times New Roman"/>
+                      <w:color w:val="001E00"/>
+                      <w:sz w:val="20"/>
+                      <w:szCs w:val="20"/>
+                    </w:rPr>
+                  </w:pPr>
+                  <w:r>
+                    <w:rPr>
+                      <w:rFonts w:ascii="Consolas" w:eastAsia="Times New Roman" w:hAnsi="Consolas" w:cs="Times New Roman"/>
+                      <w:color w:val="001E00"/>
+                      <w:sz w:val="20"/>
+                      <w:szCs w:val="20"/>
+                    </w:rPr>
+                    <w:t xml:space="preserve">+    socket = </w:t>
+                  </w:r>
+                  <w:proofErr w:type="spellStart"/>
+                  <w:r>
+                    <w:rPr>
+                      <w:rFonts w:ascii="Consolas" w:eastAsia="Times New Roman" w:hAnsi="Consolas" w:cs="Times New Roman"/>
+                      <w:color w:val="001E00"/>
+                      <w:sz w:val="20"/>
+                      <w:szCs w:val="20"/>
+                    </w:rPr>
+                    <w:t>io.connect</w:t>
+                  </w:r>
+                  <w:proofErr w:type="spellEnd"/>
+                  <w:r>
+                    <w:rPr>
+                      <w:rFonts w:ascii="Consolas" w:eastAsia="Times New Roman" w:hAnsi="Consolas" w:cs="Times New Roman"/>
+                      <w:color w:val="001E00"/>
+                      <w:sz w:val="20"/>
+                      <w:szCs w:val="20"/>
+                    </w:rPr>
+                    <w:t>("http://localhost", {port: 8000, transports: ["</w:t>
+                  </w:r>
+                  <w:proofErr w:type="spellStart"/>
+                  <w:r>
+                    <w:rPr>
+                      <w:rFonts w:ascii="Consolas" w:eastAsia="Times New Roman" w:hAnsi="Consolas" w:cs="Times New Roman"/>
+                      <w:color w:val="001E00"/>
+                      <w:sz w:val="20"/>
+                      <w:szCs w:val="20"/>
+                    </w:rPr>
+                    <w:t>websocket</w:t>
+                  </w:r>
+                  <w:proofErr w:type="spellEnd"/>
+                  <w:r>
+                    <w:rPr>
+                      <w:rFonts w:ascii="Consolas" w:eastAsia="Times New Roman" w:hAnsi="Consolas" w:cs="Times New Roman"/>
+                      <w:color w:val="001E00"/>
+                      <w:sz w:val="20"/>
+                      <w:szCs w:val="20"/>
+                    </w:rPr>
+                    <w:t>"]});</w:t>
+                  </w:r>
+                </w:p>
+              </w:tc>
+            </w:tr>
+          </w:tbl>
+          <w:p>
+            <w:pPr>
+              <w:shd w:val="clear" w:color="auto" w:fill="FFDDDD"/>
+              <w:autoSpaceDE w:val="0"/>
+              <w:autoSpaceDN w:val="0"/>
+              <w:adjustRightInd w:val="0"/>
+              <w:spacing w:after="0" w:line="285" w:lineRule="atLeast"/>
+              <w:rPr>
+                <w:rFonts w:ascii="Consolas" w:eastAsia="Times New Roman" w:hAnsi="Consolas" w:cs="Times New Roman"/>
+                <w:color w:val="740000"/>
+                <w:sz w:val="20"/>
+                <w:szCs w:val="20"/>
+              </w:rPr>
+            </w:pPr>
+          </w:p>
+        </w:tc>
+      </w:tr>
+    </w:tbl>
+    <w:p/>
+    <w:p/>
     <w:p>
       <w:pPr>
         <w:pStyle w:val="ListParagraph"/>
@@ -78,7 +507,15 @@
         </w:numPr>
       </w:pPr>
       <w:r>
-        <w:t>Start the HyperBout server by typing in “node HyperBout.js”</w:t>
+        <w:t xml:space="preserve">Start the </w:t>
+      </w:r>
+      <w:proofErr w:type="spellStart"/>
+      <w:r>
+        <w:t>HyperBout</w:t>
+      </w:r>
+      <w:proofErr w:type="spellEnd"/>
+      <w:r>
+        <w:t xml:space="preserve"> server by typing in “node HyperBout.js”</w:t>
       </w:r>
     </w:p>
     <w:p>
@@ -86,6 +523,7 @@
         <w:rPr>
           <w:noProof/>
         </w:rPr>
+        <w:lastRenderedPageBreak/>
         <w:drawing>
           <wp:inline distT="0" distB="0" distL="0" distR="0" wp14:anchorId="085BA0BA" wp14:editId="3E31BE49">
             <wp:extent cx="5943600" cy="3015615"/>
@@ -128,8 +566,15 @@
     <w:p/>
     <w:p>
       <w:r>
-        <w:lastRenderedPageBreak/>
-        <w:t>3.) Go into the public folder and open up the index.html file in both firefox and chrome</w:t>
+        <w:t xml:space="preserve">3.) Go into the public folder and open up the index.html file in both </w:t>
+      </w:r>
+      <w:proofErr w:type="spellStart"/>
+      <w:r>
+        <w:t>firefox</w:t>
+      </w:r>
+      <w:proofErr w:type="spellEnd"/>
+      <w:r>
+        <w:t xml:space="preserve"> and chrome</w:t>
       </w:r>
     </w:p>
     <w:p>
@@ -184,6 +629,7 @@
         <w:rPr>
           <w:noProof/>
         </w:rPr>
+        <w:lastRenderedPageBreak/>
         <w:drawing>
           <wp:inline distT="0" distB="0" distL="0" distR="0" wp14:anchorId="06547FCE" wp14:editId="6A8CD77D">
             <wp:extent cx="5943600" cy="2052955"/>
@@ -229,10 +675,6 @@
     <w:p/>
     <w:p/>
     <w:p/>
-    <w:p>
-      <w:bookmarkStart w:id="0" w:name="_GoBack"/>
-      <w:bookmarkEnd w:id="0"/>
-    </w:p>
     <w:sectPr>
       <w:pgSz w:w="12240" w:h="15840"/>
       <w:pgMar w:top="1440" w:right="1440" w:bottom="1440" w:left="1440" w:header="720" w:footer="720" w:gutter="0"/>

</xml_diff>